<commit_message>
Assignments For DBMS Lab
</commit_message>
<xml_diff>
--- a/tut05/tut05_answers.docx
+++ b/tut05/tut05_answers.docx
@@ -1,8 +1,653 @@
 
 <file path=word/document.xml><?xml version="1.0" encoding="utf-8"?>
-<w:document xmlns:wpc="http://schemas.microsoft.com/office/word/2010/wordprocessingCanvas" xmlns:cx="http://schemas.microsoft.com/office/drawing/2014/chartex" xmlns:cx1="http://schemas.microsoft.com/office/drawing/2015/9/8/chartex" xmlns:cx2="http://schemas.microsoft.com/office/drawing/2015/10/21/chartex" xmlns:cx3="http://schemas.microsoft.com/office/drawing/2016/5/9/chartex" xmlns:cx4="http://schemas.microsoft.com/office/drawing/2016/5/10/chartex" xmlns:cx5="http://schemas.microsoft.com/office/drawing/2016/5/11/chartex" xmlns:cx6="http://schemas.microsoft.com/office/drawing/2016/5/12/chartex" xmlns:cx7="http://schemas.microsoft.com/office/drawing/2016/5/13/chartex" xmlns:cx8="http://schemas.microsoft.com/office/drawing/2016/5/14/chartex" xmlns:mc="http://schemas.openxmlformats.org/markup-compatibility/2006" xmlns:aink="http://schemas.microsoft.com/office/drawing/2016/ink" xmlns:am3d="http://schemas.microsoft.com/office/drawing/2017/model3d" xmlns:o="urn:schemas-microsoft-com:office:office" xmlns:oel="http://schemas.microsoft.com/office/2019/extlst" xmlns:r="http://schemas.openxmlformats.org/officeDocument/2006/relationships" xmlns:m="http://schemas.openxmlformats.org/officeDocument/2006/math" xmlns:v="urn:schemas-microsoft-com:vml" xmlns:wp14="http://schemas.microsoft.com/office/word/2010/wordprocessingDrawing" xmlns:wp="http://schemas.openxmlformats.org/drawingml/2006/wordprocessingDrawing" xmlns:w10="urn:schemas-microsoft-com:office:word" xmlns:w="http://schemas.openxmlformats.org/wordprocessingml/2006/main" xmlns:w14="http://schemas.microsoft.com/office/word/2010/wordml" xmlns:w15="http://schemas.microsoft.com/office/word/2012/wordml" xmlns:w16cex="http://schemas.microsoft.com/office/word/2018/wordml/cex" xmlns:w16cid="http://schemas.microsoft.com/office/word/2016/wordml/cid" xmlns:w16="http://schemas.microsoft.com/office/word/2018/wordml" xmlns:w16du="http://schemas.microsoft.com/office/word/2023/wordml/word16du" xmlns:w16sdtdh="http://schemas.microsoft.com/office/word/2020/wordml/sdtdatahash" xmlns:w16se="http://schemas.microsoft.com/office/word/2015/wordml/symex" xmlns:wpg="http://schemas.microsoft.com/office/word/2010/wordprocessingGroup" xmlns:wpi="http://schemas.microsoft.com/office/word/2010/wordprocessingInk" xmlns:wne="http://schemas.microsoft.com/office/word/2006/wordml" xmlns:wps="http://schemas.microsoft.com/office/word/2010/wordprocessingShape" mc:Ignorable="w14 w15 w16se w16cid w16 w16cex w16sdtdh wp14">
+<w:document xmlns:wpc="http://schemas.microsoft.com/office/word/2010/wordprocessingCanvas" xmlns:cx="http://schemas.microsoft.com/office/drawing/2014/chartex" xmlns:cx1="http://schemas.microsoft.com/office/drawing/2015/9/8/chartex" xmlns:cx2="http://schemas.microsoft.com/office/drawing/2015/10/21/chartex" xmlns:cx3="http://schemas.microsoft.com/office/drawing/2016/5/9/chartex" xmlns:cx4="http://schemas.microsoft.com/office/drawing/2016/5/10/chartex" xmlns:cx5="http://schemas.microsoft.com/office/drawing/2016/5/11/chartex" xmlns:cx6="http://schemas.microsoft.com/office/drawing/2016/5/12/chartex" xmlns:cx7="http://schemas.microsoft.com/office/drawing/2016/5/13/chartex" xmlns:cx8="http://schemas.microsoft.com/office/drawing/2016/5/14/chartex" xmlns:mc="http://schemas.openxmlformats.org/markup-compatibility/2006" xmlns:aink="http://schemas.microsoft.com/office/drawing/2016/ink" xmlns:am3d="http://schemas.microsoft.com/office/drawing/2017/model3d" xmlns:o="urn:schemas-microsoft-com:office:office" xmlns:oel="http://schemas.microsoft.com/office/2019/extlst" xmlns:r="http://schemas.openxmlformats.org/officeDocument/2006/relationships" xmlns:m="http://schemas.openxmlformats.org/officeDocument/2006/math" xmlns:v="urn:schemas-microsoft-com:vml" xmlns:wp14="http://schemas.microsoft.com/office/word/2010/wordprocessingDrawing" xmlns:wp="http://schemas.openxmlformats.org/drawingml/2006/wordprocessingDrawing" xmlns:w10="urn:schemas-microsoft-com:office:word" xmlns:w="http://schemas.openxmlformats.org/wordprocessingml/2006/main" xmlns:w14="http://schemas.microsoft.com/office/word/2010/wordml" xmlns:w15="http://schemas.microsoft.com/office/word/2012/wordml" xmlns:w16cex="http://schemas.microsoft.com/office/word/2018/wordml/cex" xmlns:w16cid="http://schemas.microsoft.com/office/word/2016/wordml/cid" xmlns:w16="http://schemas.microsoft.com/office/word/2018/wordml" xmlns:w16sdtdh="http://schemas.microsoft.com/office/word/2020/wordml/sdtdatahash" xmlns:w16se="http://schemas.microsoft.com/office/word/2015/wordml/symex" xmlns:wpg="http://schemas.microsoft.com/office/word/2010/wordprocessingGroup" xmlns:wpi="http://schemas.microsoft.com/office/word/2010/wordprocessingInk" xmlns:wne="http://schemas.microsoft.com/office/word/2006/wordml" xmlns:wps="http://schemas.microsoft.com/office/word/2010/wordprocessingShape" mc:Ignorable="w14 w15 w16se w16cid w16 w16cex w16sdtdh wp14">
   <w:body>
+    <w:p>
+      <w:r>
+        <w:t xml:space="preserve">-- 1. </w:t>
+      </w:r>
+    </w:p>
+    <w:p>
+      <w:r>
+        <w:t>π</w:t>
+      </w:r>
+      <w:proofErr w:type="gramStart"/>
+      <w:r>
+        <w:t>_{</w:t>
+      </w:r>
+      <w:proofErr w:type="spellStart"/>
+      <w:proofErr w:type="gramEnd"/>
+      <w:r>
+        <w:t>first_name</w:t>
+      </w:r>
+      <w:proofErr w:type="spellEnd"/>
+      <w:r>
+        <w:t xml:space="preserve">, </w:t>
+      </w:r>
+      <w:proofErr w:type="spellStart"/>
+      <w:r>
+        <w:t>last_name</w:t>
+      </w:r>
+      <w:proofErr w:type="spellEnd"/>
+      <w:r>
+        <w:t xml:space="preserve">, salary, </w:t>
+      </w:r>
+      <w:proofErr w:type="spellStart"/>
+      <w:r>
+        <w:t>department_id</w:t>
+      </w:r>
+      <w:proofErr w:type="spellEnd"/>
+      <w:r>
+        <w:t>}(σ_{</w:t>
+      </w:r>
+      <w:proofErr w:type="spellStart"/>
+      <w:r>
+        <w:t>department_name</w:t>
+      </w:r>
+      <w:proofErr w:type="spellEnd"/>
+      <w:r>
+        <w:t xml:space="preserve">='Engineering'}(employees </w:t>
+      </w:r>
+      <w:r>
+        <w:rPr>
+          <w:rFonts w:ascii="Cambria Math" w:hAnsi="Cambria Math" w:cs="Cambria Math"/>
+        </w:rPr>
+        <w:t>⨝</w:t>
+      </w:r>
+      <w:r>
+        <w:t xml:space="preserve"> departments))</w:t>
+      </w:r>
+    </w:p>
     <w:p/>
+    <w:p>
+      <w:r>
+        <w:t>-- 2.</w:t>
+      </w:r>
+    </w:p>
+    <w:p>
+      <w:r>
+        <w:t>π</w:t>
+      </w:r>
+      <w:proofErr w:type="gramStart"/>
+      <w:r>
+        <w:t>_{</w:t>
+      </w:r>
+      <w:proofErr w:type="spellStart"/>
+      <w:proofErr w:type="gramEnd"/>
+      <w:r>
+        <w:t>first_name</w:t>
+      </w:r>
+      <w:proofErr w:type="spellEnd"/>
+      <w:r>
+        <w:t>, salary}(employees)</w:t>
+      </w:r>
+    </w:p>
+    <w:p/>
+    <w:p>
+      <w:r>
+        <w:t xml:space="preserve">-- 3. </w:t>
+      </w:r>
+    </w:p>
+    <w:p>
+      <w:r>
+        <w:t>π</w:t>
+      </w:r>
+      <w:proofErr w:type="gramStart"/>
+      <w:r>
+        <w:t>_{</w:t>
+      </w:r>
+      <w:proofErr w:type="spellStart"/>
+      <w:proofErr w:type="gramEnd"/>
+      <w:r>
+        <w:t>first_name</w:t>
+      </w:r>
+      <w:proofErr w:type="spellEnd"/>
+      <w:r>
+        <w:t xml:space="preserve">, </w:t>
+      </w:r>
+      <w:proofErr w:type="spellStart"/>
+      <w:r>
+        <w:t>last_name</w:t>
+      </w:r>
+      <w:proofErr w:type="spellEnd"/>
+      <w:r>
+        <w:t xml:space="preserve">}((employees </w:t>
+      </w:r>
+      <w:r>
+        <w:rPr>
+          <w:rFonts w:ascii="Cambria Math" w:hAnsi="Cambria Math" w:cs="Cambria Math"/>
+        </w:rPr>
+        <w:t>⨝</w:t>
+      </w:r>
+      <w:r>
+        <w:t>_{</w:t>
+      </w:r>
+      <w:proofErr w:type="spellStart"/>
+      <w:r>
+        <w:t>emp_id</w:t>
+      </w:r>
+      <w:proofErr w:type="spellEnd"/>
+      <w:r>
+        <w:t>=</w:t>
+      </w:r>
+      <w:proofErr w:type="spellStart"/>
+      <w:r>
+        <w:t>manager_id</w:t>
+      </w:r>
+      <w:proofErr w:type="spellEnd"/>
+      <w:r>
+        <w:t>} departments))</w:t>
+      </w:r>
+    </w:p>
+    <w:p/>
+    <w:p>
+      <w:r>
+        <w:t>-- 4</w:t>
+      </w:r>
+    </w:p>
+    <w:p>
+      <w:r>
+        <w:t>σ</w:t>
+      </w:r>
+      <w:proofErr w:type="gramStart"/>
+      <w:r>
+        <w:t>_{</w:t>
+      </w:r>
+      <w:proofErr w:type="gramEnd"/>
+      <w:r>
+        <w:t>salary &gt; 60000}(employees)</w:t>
+      </w:r>
+    </w:p>
+    <w:p/>
+    <w:p>
+      <w:r>
+        <w:t>-- 5.</w:t>
+      </w:r>
+    </w:p>
+    <w:p>
+      <w:r>
+        <w:t xml:space="preserve">employees </w:t>
+      </w:r>
+      <w:r>
+        <w:rPr>
+          <w:rFonts w:ascii="Cambria Math" w:hAnsi="Cambria Math" w:cs="Cambria Math"/>
+        </w:rPr>
+        <w:t>⨝</w:t>
+      </w:r>
+      <w:r>
+        <w:t>_{</w:t>
+      </w:r>
+      <w:proofErr w:type="spellStart"/>
+      <w:r>
+        <w:t>department_id</w:t>
+      </w:r>
+      <w:proofErr w:type="spellEnd"/>
+      <w:r>
+        <w:t>=</w:t>
+      </w:r>
+      <w:proofErr w:type="spellStart"/>
+      <w:r>
+        <w:t>department_id</w:t>
+      </w:r>
+      <w:proofErr w:type="spellEnd"/>
+      <w:r>
+        <w:t>} departments</w:t>
+      </w:r>
+    </w:p>
+    <w:p/>
+    <w:p>
+      <w:r>
+        <w:t>-- 6</w:t>
+      </w:r>
+    </w:p>
+    <w:p>
+      <w:r>
+        <w:t>employees × projects</w:t>
+      </w:r>
+    </w:p>
+    <w:p/>
+    <w:p>
+      <w:r>
+        <w:t xml:space="preserve">-- 7. </w:t>
+      </w:r>
+    </w:p>
+    <w:p>
+      <w:r>
+        <w:t>π</w:t>
+      </w:r>
+      <w:proofErr w:type="gramStart"/>
+      <w:r>
+        <w:t>_{</w:t>
+      </w:r>
+      <w:proofErr w:type="spellStart"/>
+      <w:proofErr w:type="gramEnd"/>
+      <w:r>
+        <w:t>first_name</w:t>
+      </w:r>
+      <w:proofErr w:type="spellEnd"/>
+      <w:r>
+        <w:t xml:space="preserve">, </w:t>
+      </w:r>
+      <w:proofErr w:type="spellStart"/>
+      <w:r>
+        <w:t>last_name</w:t>
+      </w:r>
+      <w:proofErr w:type="spellEnd"/>
+      <w:r>
+        <w:t>}(employees - (π_{</w:t>
+      </w:r>
+      <w:proofErr w:type="spellStart"/>
+      <w:r>
+        <w:t>first_name</w:t>
+      </w:r>
+      <w:proofErr w:type="spellEnd"/>
+      <w:r>
+        <w:t xml:space="preserve">, </w:t>
+      </w:r>
+      <w:proofErr w:type="spellStart"/>
+      <w:r>
+        <w:t>last_name</w:t>
+      </w:r>
+      <w:proofErr w:type="spellEnd"/>
+      <w:r>
+        <w:t xml:space="preserve">}(employees </w:t>
+      </w:r>
+      <w:r>
+        <w:rPr>
+          <w:rFonts w:ascii="Cambria Math" w:hAnsi="Cambria Math" w:cs="Cambria Math"/>
+        </w:rPr>
+        <w:t>⨝</w:t>
+      </w:r>
+      <w:r>
+        <w:t>_{</w:t>
+      </w:r>
+      <w:proofErr w:type="spellStart"/>
+      <w:r>
+        <w:t>emp_id</w:t>
+      </w:r>
+      <w:proofErr w:type="spellEnd"/>
+      <w:r>
+        <w:t>=</w:t>
+      </w:r>
+      <w:proofErr w:type="spellStart"/>
+      <w:r>
+        <w:t>manager_id</w:t>
+      </w:r>
+      <w:proofErr w:type="spellEnd"/>
+      <w:r>
+        <w:t>} departments)))</w:t>
+      </w:r>
+    </w:p>
+    <w:p/>
+    <w:p>
+      <w:r>
+        <w:t>-- 8</w:t>
+      </w:r>
+    </w:p>
+    <w:p>
+      <w:r>
+        <w:t xml:space="preserve">departments </w:t>
+      </w:r>
+      <w:r>
+        <w:rPr>
+          <w:rFonts w:ascii="Cambria Math" w:hAnsi="Cambria Math" w:cs="Cambria Math"/>
+        </w:rPr>
+        <w:t>⨝</w:t>
+      </w:r>
+      <w:r>
+        <w:t xml:space="preserve"> projects</w:t>
+      </w:r>
+    </w:p>
+    <w:p/>
+    <w:p>
+      <w:r>
+        <w:t xml:space="preserve">-- 9. </w:t>
+      </w:r>
+    </w:p>
+    <w:p>
+      <w:r>
+        <w:t>π</w:t>
+      </w:r>
+      <w:proofErr w:type="gramStart"/>
+      <w:r>
+        <w:t>_{</w:t>
+      </w:r>
+      <w:proofErr w:type="spellStart"/>
+      <w:proofErr w:type="gramEnd"/>
+      <w:r>
+        <w:t>department_name</w:t>
+      </w:r>
+      <w:proofErr w:type="spellEnd"/>
+      <w:r>
+        <w:t>, location}(departments)</w:t>
+      </w:r>
+    </w:p>
+    <w:p/>
+    <w:p>
+      <w:r>
+        <w:t>-- 10</w:t>
+      </w:r>
+    </w:p>
+    <w:p>
+      <w:r>
+        <w:t>σ</w:t>
+      </w:r>
+      <w:proofErr w:type="gramStart"/>
+      <w:r>
+        <w:t>_{</w:t>
+      </w:r>
+      <w:proofErr w:type="gramEnd"/>
+      <w:r>
+        <w:t>budget &gt; 100000}(projects)</w:t>
+      </w:r>
+    </w:p>
+    <w:p/>
+    <w:p>
+      <w:r>
+        <w:lastRenderedPageBreak/>
+        <w:t xml:space="preserve">-- 11. </w:t>
+      </w:r>
+    </w:p>
+    <w:p>
+      <w:r>
+        <w:t>π</w:t>
+      </w:r>
+      <w:proofErr w:type="gramStart"/>
+      <w:r>
+        <w:t>_{</w:t>
+      </w:r>
+      <w:proofErr w:type="spellStart"/>
+      <w:proofErr w:type="gramEnd"/>
+      <w:r>
+        <w:t>first_name</w:t>
+      </w:r>
+      <w:proofErr w:type="spellEnd"/>
+      <w:r>
+        <w:t xml:space="preserve">, </w:t>
+      </w:r>
+      <w:proofErr w:type="spellStart"/>
+      <w:r>
+        <w:t>last_name</w:t>
+      </w:r>
+      <w:proofErr w:type="spellEnd"/>
+      <w:r>
+        <w:t xml:space="preserve">}(employees </w:t>
+      </w:r>
+      <w:r>
+        <w:rPr>
+          <w:rFonts w:ascii="Cambria Math" w:hAnsi="Cambria Math" w:cs="Cambria Math"/>
+        </w:rPr>
+        <w:t>⨝</w:t>
+      </w:r>
+      <w:r>
+        <w:t>_{</w:t>
+      </w:r>
+      <w:proofErr w:type="spellStart"/>
+      <w:r>
+        <w:t>emp_id</w:t>
+      </w:r>
+      <w:proofErr w:type="spellEnd"/>
+      <w:r>
+        <w:t>=</w:t>
+      </w:r>
+      <w:proofErr w:type="spellStart"/>
+      <w:r>
+        <w:t>manager_id</w:t>
+      </w:r>
+      <w:proofErr w:type="spellEnd"/>
+      <w:r>
+        <w:t>} (σ_{</w:t>
+      </w:r>
+      <w:proofErr w:type="spellStart"/>
+      <w:r>
+        <w:t>department_name</w:t>
+      </w:r>
+      <w:proofErr w:type="spellEnd"/>
+      <w:r>
+        <w:t>='Sales'}(departments)))</w:t>
+      </w:r>
+    </w:p>
+    <w:p/>
+    <w:p>
+      <w:r>
+        <w:t>-- 12</w:t>
+      </w:r>
+    </w:p>
+    <w:p>
+      <w:r>
+        <w:t>(π</w:t>
+      </w:r>
+      <w:proofErr w:type="gramStart"/>
+      <w:r>
+        <w:t>_{</w:t>
+      </w:r>
+      <w:proofErr w:type="spellStart"/>
+      <w:proofErr w:type="gramEnd"/>
+      <w:r>
+        <w:t>first_name</w:t>
+      </w:r>
+      <w:proofErr w:type="spellEnd"/>
+      <w:r>
+        <w:t xml:space="preserve">, </w:t>
+      </w:r>
+      <w:proofErr w:type="spellStart"/>
+      <w:r>
+        <w:t>last_name</w:t>
+      </w:r>
+      <w:proofErr w:type="spellEnd"/>
+      <w:r>
+        <w:t>}(σ_{</w:t>
+      </w:r>
+      <w:proofErr w:type="spellStart"/>
+      <w:r>
+        <w:t>department_name</w:t>
+      </w:r>
+      <w:proofErr w:type="spellEnd"/>
+      <w:r>
+        <w:t xml:space="preserve">='Engineering'}(departments))) </w:t>
+      </w:r>
+      <w:r>
+        <w:rPr>
+          <w:rFonts w:ascii="Cambria Math" w:hAnsi="Cambria Math" w:cs="Cambria Math"/>
+        </w:rPr>
+        <w:t>∪</w:t>
+      </w:r>
+      <w:r>
+        <w:t xml:space="preserve"> (</w:t>
+      </w:r>
+      <w:r>
+        <w:rPr>
+          <w:rFonts w:ascii="Aptos" w:hAnsi="Aptos" w:cs="Aptos"/>
+        </w:rPr>
+        <w:t>π</w:t>
+      </w:r>
+      <w:r>
+        <w:t>_{</w:t>
+      </w:r>
+      <w:proofErr w:type="spellStart"/>
+      <w:r>
+        <w:t>first_name</w:t>
+      </w:r>
+      <w:proofErr w:type="spellEnd"/>
+      <w:r>
+        <w:t xml:space="preserve">, </w:t>
+      </w:r>
+      <w:proofErr w:type="spellStart"/>
+      <w:r>
+        <w:t>last_name</w:t>
+      </w:r>
+      <w:proofErr w:type="spellEnd"/>
+      <w:r>
+        <w:t>}(</w:t>
+      </w:r>
+      <w:r>
+        <w:rPr>
+          <w:rFonts w:ascii="Aptos" w:hAnsi="Aptos" w:cs="Aptos"/>
+        </w:rPr>
+        <w:t>σ</w:t>
+      </w:r>
+      <w:r>
+        <w:t>_{</w:t>
+      </w:r>
+      <w:proofErr w:type="spellStart"/>
+      <w:r>
+        <w:t>department_name</w:t>
+      </w:r>
+      <w:proofErr w:type="spellEnd"/>
+      <w:r>
+        <w:t>='Finance'}(departments)))</w:t>
+      </w:r>
+    </w:p>
+    <w:p/>
+    <w:p>
+      <w:r>
+        <w:t>-- 13</w:t>
+      </w:r>
+    </w:p>
+    <w:p>
+      <w:r>
+        <w:t>π</w:t>
+      </w:r>
+      <w:proofErr w:type="gramStart"/>
+      <w:r>
+        <w:t>_{</w:t>
+      </w:r>
+      <w:proofErr w:type="spellStart"/>
+      <w:proofErr w:type="gramEnd"/>
+      <w:r>
+        <w:t>first_name</w:t>
+      </w:r>
+      <w:proofErr w:type="spellEnd"/>
+      <w:r>
+        <w:t xml:space="preserve">, </w:t>
+      </w:r>
+      <w:proofErr w:type="spellStart"/>
+      <w:r>
+        <w:t>last_name</w:t>
+      </w:r>
+      <w:proofErr w:type="spellEnd"/>
+      <w:r>
+        <w:t>}(employees - (π_{</w:t>
+      </w:r>
+      <w:proofErr w:type="spellStart"/>
+      <w:r>
+        <w:t>first_name</w:t>
+      </w:r>
+      <w:proofErr w:type="spellEnd"/>
+      <w:r>
+        <w:t xml:space="preserve">, </w:t>
+      </w:r>
+      <w:proofErr w:type="spellStart"/>
+      <w:r>
+        <w:t>last_name</w:t>
+      </w:r>
+      <w:proofErr w:type="spellEnd"/>
+      <w:r>
+        <w:t xml:space="preserve">}(employees </w:t>
+      </w:r>
+      <w:r>
+        <w:rPr>
+          <w:rFonts w:ascii="Cambria Math" w:hAnsi="Cambria Math" w:cs="Cambria Math"/>
+        </w:rPr>
+        <w:t>⨝</w:t>
+      </w:r>
+      <w:r>
+        <w:t>_{</w:t>
+      </w:r>
+      <w:proofErr w:type="spellStart"/>
+      <w:r>
+        <w:t>emp_id</w:t>
+      </w:r>
+      <w:proofErr w:type="spellEnd"/>
+      <w:r>
+        <w:t>=</w:t>
+      </w:r>
+      <w:proofErr w:type="spellStart"/>
+      <w:r>
+        <w:t>project_id</w:t>
+      </w:r>
+      <w:proofErr w:type="spellEnd"/>
+      <w:r>
+        <w:t>} projects)))</w:t>
+      </w:r>
+    </w:p>
+    <w:p/>
+    <w:p>
+      <w:r>
+        <w:t>-- 14</w:t>
+      </w:r>
+    </w:p>
+    <w:p>
+      <w:r>
+        <w:t xml:space="preserve">employees </w:t>
+      </w:r>
+      <w:r>
+        <w:rPr>
+          <w:rFonts w:ascii="Cambria Math" w:hAnsi="Cambria Math" w:cs="Cambria Math"/>
+        </w:rPr>
+        <w:t>⨝</w:t>
+      </w:r>
+      <w:r>
+        <w:t>_{</w:t>
+      </w:r>
+      <w:proofErr w:type="spellStart"/>
+      <w:r>
+        <w:t>emp_id</w:t>
+      </w:r>
+      <w:proofErr w:type="spellEnd"/>
+      <w:r>
+        <w:t>=</w:t>
+      </w:r>
+      <w:proofErr w:type="spellStart"/>
+      <w:r>
+        <w:t>emp_id</w:t>
+      </w:r>
+      <w:proofErr w:type="spellEnd"/>
+      <w:r>
+        <w:t>} projects</w:t>
+      </w:r>
+    </w:p>
+    <w:p/>
+    <w:p>
+      <w:r>
+        <w:t>-- 15</w:t>
+      </w:r>
+    </w:p>
+    <w:p>
+      <w:r>
+        <w:t>π</w:t>
+      </w:r>
+      <w:proofErr w:type="gramStart"/>
+      <w:r>
+        <w:t>_{</w:t>
+      </w:r>
+      <w:proofErr w:type="spellStart"/>
+      <w:proofErr w:type="gramEnd"/>
+      <w:r>
+        <w:t>first_name</w:t>
+      </w:r>
+      <w:proofErr w:type="spellEnd"/>
+      <w:r>
+        <w:t xml:space="preserve">, </w:t>
+      </w:r>
+      <w:proofErr w:type="spellStart"/>
+      <w:r>
+        <w:t>last_name</w:t>
+      </w:r>
+      <w:proofErr w:type="spellEnd"/>
+      <w:r>
+        <w:t xml:space="preserve">}(employees - σ_{salary &gt;= 50000 </w:t>
+      </w:r>
+      <w:r>
+        <w:rPr>
+          <w:rFonts w:ascii="Cambria Math" w:hAnsi="Cambria Math" w:cs="Cambria Math"/>
+        </w:rPr>
+        <w:t>∧</w:t>
+      </w:r>
+      <w:r>
+        <w:t xml:space="preserve"> salary &lt;= 70000}(employees))</w:t>
+      </w:r>
+    </w:p>
     <w:sectPr>
       <w:pgSz w:w="11906" w:h="16838"/>
       <w:pgMar w:top="1440" w:right="1440" w:bottom="1440" w:left="1440" w:header="708" w:footer="708" w:gutter="0"/>
@@ -21,8 +666,8 @@
         <w:rFonts w:asciiTheme="minorHAnsi" w:eastAsiaTheme="minorHAnsi" w:hAnsiTheme="minorHAnsi" w:cstheme="minorBidi"/>
         <w:kern w:val="2"/>
         <w:sz w:val="22"/>
-        <w:szCs w:val="22"/>
-        <w:lang w:val="en-IN" w:eastAsia="en-US" w:bidi="ar-SA"/>
+        <w:szCs w:val="28"/>
+        <w:lang w:val="en-IN" w:eastAsia="en-US" w:bidi="th-TH"/>
         <w14:ligatures w14:val="standardContextual"/>
       </w:rPr>
     </w:rPrDefault>
@@ -414,6 +1059,205 @@
     <w:name w:val="Normal"/>
     <w:qFormat/>
   </w:style>
+  <w:style w:type="paragraph" w:styleId="Heading1">
+    <w:name w:val="heading 1"/>
+    <w:basedOn w:val="Normal"/>
+    <w:next w:val="Normal"/>
+    <w:link w:val="Heading1Char"/>
+    <w:uiPriority w:val="9"/>
+    <w:qFormat/>
+    <w:rsid w:val="00162358"/>
+    <w:pPr>
+      <w:keepNext/>
+      <w:keepLines/>
+      <w:spacing w:before="360" w:after="80"/>
+      <w:outlineLvl w:val="0"/>
+    </w:pPr>
+    <w:rPr>
+      <w:rFonts w:asciiTheme="majorHAnsi" w:eastAsiaTheme="majorEastAsia" w:hAnsiTheme="majorHAnsi" w:cstheme="majorBidi"/>
+      <w:color w:val="0F4761" w:themeColor="accent1" w:themeShade="BF"/>
+      <w:sz w:val="40"/>
+      <w:szCs w:val="50"/>
+    </w:rPr>
+  </w:style>
+  <w:style w:type="paragraph" w:styleId="Heading2">
+    <w:name w:val="heading 2"/>
+    <w:basedOn w:val="Normal"/>
+    <w:next w:val="Normal"/>
+    <w:link w:val="Heading2Char"/>
+    <w:uiPriority w:val="9"/>
+    <w:semiHidden/>
+    <w:unhideWhenUsed/>
+    <w:qFormat/>
+    <w:rsid w:val="00162358"/>
+    <w:pPr>
+      <w:keepNext/>
+      <w:keepLines/>
+      <w:spacing w:before="160" w:after="80"/>
+      <w:outlineLvl w:val="1"/>
+    </w:pPr>
+    <w:rPr>
+      <w:rFonts w:asciiTheme="majorHAnsi" w:eastAsiaTheme="majorEastAsia" w:hAnsiTheme="majorHAnsi" w:cstheme="majorBidi"/>
+      <w:color w:val="0F4761" w:themeColor="accent1" w:themeShade="BF"/>
+      <w:sz w:val="32"/>
+      <w:szCs w:val="40"/>
+    </w:rPr>
+  </w:style>
+  <w:style w:type="paragraph" w:styleId="Heading3">
+    <w:name w:val="heading 3"/>
+    <w:basedOn w:val="Normal"/>
+    <w:next w:val="Normal"/>
+    <w:link w:val="Heading3Char"/>
+    <w:uiPriority w:val="9"/>
+    <w:semiHidden/>
+    <w:unhideWhenUsed/>
+    <w:qFormat/>
+    <w:rsid w:val="00162358"/>
+    <w:pPr>
+      <w:keepNext/>
+      <w:keepLines/>
+      <w:spacing w:before="160" w:after="80"/>
+      <w:outlineLvl w:val="2"/>
+    </w:pPr>
+    <w:rPr>
+      <w:rFonts w:eastAsiaTheme="majorEastAsia" w:cstheme="majorBidi"/>
+      <w:color w:val="0F4761" w:themeColor="accent1" w:themeShade="BF"/>
+      <w:sz w:val="28"/>
+      <w:szCs w:val="35"/>
+    </w:rPr>
+  </w:style>
+  <w:style w:type="paragraph" w:styleId="Heading4">
+    <w:name w:val="heading 4"/>
+    <w:basedOn w:val="Normal"/>
+    <w:next w:val="Normal"/>
+    <w:link w:val="Heading4Char"/>
+    <w:uiPriority w:val="9"/>
+    <w:semiHidden/>
+    <w:unhideWhenUsed/>
+    <w:qFormat/>
+    <w:rsid w:val="00162358"/>
+    <w:pPr>
+      <w:keepNext/>
+      <w:keepLines/>
+      <w:spacing w:before="80" w:after="40"/>
+      <w:outlineLvl w:val="3"/>
+    </w:pPr>
+    <w:rPr>
+      <w:rFonts w:eastAsiaTheme="majorEastAsia" w:cstheme="majorBidi"/>
+      <w:i/>
+      <w:iCs/>
+      <w:color w:val="0F4761" w:themeColor="accent1" w:themeShade="BF"/>
+    </w:rPr>
+  </w:style>
+  <w:style w:type="paragraph" w:styleId="Heading5">
+    <w:name w:val="heading 5"/>
+    <w:basedOn w:val="Normal"/>
+    <w:next w:val="Normal"/>
+    <w:link w:val="Heading5Char"/>
+    <w:uiPriority w:val="9"/>
+    <w:semiHidden/>
+    <w:unhideWhenUsed/>
+    <w:qFormat/>
+    <w:rsid w:val="00162358"/>
+    <w:pPr>
+      <w:keepNext/>
+      <w:keepLines/>
+      <w:spacing w:before="80" w:after="40"/>
+      <w:outlineLvl w:val="4"/>
+    </w:pPr>
+    <w:rPr>
+      <w:rFonts w:eastAsiaTheme="majorEastAsia" w:cstheme="majorBidi"/>
+      <w:color w:val="0F4761" w:themeColor="accent1" w:themeShade="BF"/>
+    </w:rPr>
+  </w:style>
+  <w:style w:type="paragraph" w:styleId="Heading6">
+    <w:name w:val="heading 6"/>
+    <w:basedOn w:val="Normal"/>
+    <w:next w:val="Normal"/>
+    <w:link w:val="Heading6Char"/>
+    <w:uiPriority w:val="9"/>
+    <w:semiHidden/>
+    <w:unhideWhenUsed/>
+    <w:qFormat/>
+    <w:rsid w:val="00162358"/>
+    <w:pPr>
+      <w:keepNext/>
+      <w:keepLines/>
+      <w:spacing w:before="40" w:after="0"/>
+      <w:outlineLvl w:val="5"/>
+    </w:pPr>
+    <w:rPr>
+      <w:rFonts w:eastAsiaTheme="majorEastAsia" w:cstheme="majorBidi"/>
+      <w:i/>
+      <w:iCs/>
+      <w:color w:val="595959" w:themeColor="text1" w:themeTint="A6"/>
+    </w:rPr>
+  </w:style>
+  <w:style w:type="paragraph" w:styleId="Heading7">
+    <w:name w:val="heading 7"/>
+    <w:basedOn w:val="Normal"/>
+    <w:next w:val="Normal"/>
+    <w:link w:val="Heading7Char"/>
+    <w:uiPriority w:val="9"/>
+    <w:semiHidden/>
+    <w:unhideWhenUsed/>
+    <w:qFormat/>
+    <w:rsid w:val="00162358"/>
+    <w:pPr>
+      <w:keepNext/>
+      <w:keepLines/>
+      <w:spacing w:before="40" w:after="0"/>
+      <w:outlineLvl w:val="6"/>
+    </w:pPr>
+    <w:rPr>
+      <w:rFonts w:eastAsiaTheme="majorEastAsia" w:cstheme="majorBidi"/>
+      <w:color w:val="595959" w:themeColor="text1" w:themeTint="A6"/>
+    </w:rPr>
+  </w:style>
+  <w:style w:type="paragraph" w:styleId="Heading8">
+    <w:name w:val="heading 8"/>
+    <w:basedOn w:val="Normal"/>
+    <w:next w:val="Normal"/>
+    <w:link w:val="Heading8Char"/>
+    <w:uiPriority w:val="9"/>
+    <w:semiHidden/>
+    <w:unhideWhenUsed/>
+    <w:qFormat/>
+    <w:rsid w:val="00162358"/>
+    <w:pPr>
+      <w:keepNext/>
+      <w:keepLines/>
+      <w:spacing w:after="0"/>
+      <w:outlineLvl w:val="7"/>
+    </w:pPr>
+    <w:rPr>
+      <w:rFonts w:eastAsiaTheme="majorEastAsia" w:cstheme="majorBidi"/>
+      <w:i/>
+      <w:iCs/>
+      <w:color w:val="272727" w:themeColor="text1" w:themeTint="D8"/>
+    </w:rPr>
+  </w:style>
+  <w:style w:type="paragraph" w:styleId="Heading9">
+    <w:name w:val="heading 9"/>
+    <w:basedOn w:val="Normal"/>
+    <w:next w:val="Normal"/>
+    <w:link w:val="Heading9Char"/>
+    <w:uiPriority w:val="9"/>
+    <w:semiHidden/>
+    <w:unhideWhenUsed/>
+    <w:qFormat/>
+    <w:rsid w:val="00162358"/>
+    <w:pPr>
+      <w:keepNext/>
+      <w:keepLines/>
+      <w:spacing w:after="0"/>
+      <w:outlineLvl w:val="8"/>
+    </w:pPr>
+    <w:rPr>
+      <w:rFonts w:eastAsiaTheme="majorEastAsia" w:cstheme="majorBidi"/>
+      <w:color w:val="272727" w:themeColor="text1" w:themeTint="D8"/>
+    </w:rPr>
+  </w:style>
   <w:style w:type="character" w:default="1" w:styleId="DefaultParagraphFont">
     <w:name w:val="Default Paragraph Font"/>
     <w:uiPriority w:val="1"/>
@@ -441,6 +1285,296 @@
     <w:semiHidden/>
     <w:unhideWhenUsed/>
   </w:style>
+  <w:style w:type="character" w:customStyle="1" w:styleId="Heading1Char">
+    <w:name w:val="Heading 1 Char"/>
+    <w:basedOn w:val="DefaultParagraphFont"/>
+    <w:link w:val="Heading1"/>
+    <w:uiPriority w:val="9"/>
+    <w:rsid w:val="00162358"/>
+    <w:rPr>
+      <w:rFonts w:asciiTheme="majorHAnsi" w:eastAsiaTheme="majorEastAsia" w:hAnsiTheme="majorHAnsi" w:cstheme="majorBidi"/>
+      <w:color w:val="0F4761" w:themeColor="accent1" w:themeShade="BF"/>
+      <w:sz w:val="40"/>
+      <w:szCs w:val="50"/>
+    </w:rPr>
+  </w:style>
+  <w:style w:type="character" w:customStyle="1" w:styleId="Heading2Char">
+    <w:name w:val="Heading 2 Char"/>
+    <w:basedOn w:val="DefaultParagraphFont"/>
+    <w:link w:val="Heading2"/>
+    <w:uiPriority w:val="9"/>
+    <w:semiHidden/>
+    <w:rsid w:val="00162358"/>
+    <w:rPr>
+      <w:rFonts w:asciiTheme="majorHAnsi" w:eastAsiaTheme="majorEastAsia" w:hAnsiTheme="majorHAnsi" w:cstheme="majorBidi"/>
+      <w:color w:val="0F4761" w:themeColor="accent1" w:themeShade="BF"/>
+      <w:sz w:val="32"/>
+      <w:szCs w:val="40"/>
+    </w:rPr>
+  </w:style>
+  <w:style w:type="character" w:customStyle="1" w:styleId="Heading3Char">
+    <w:name w:val="Heading 3 Char"/>
+    <w:basedOn w:val="DefaultParagraphFont"/>
+    <w:link w:val="Heading3"/>
+    <w:uiPriority w:val="9"/>
+    <w:semiHidden/>
+    <w:rsid w:val="00162358"/>
+    <w:rPr>
+      <w:rFonts w:eastAsiaTheme="majorEastAsia" w:cstheme="majorBidi"/>
+      <w:color w:val="0F4761" w:themeColor="accent1" w:themeShade="BF"/>
+      <w:sz w:val="28"/>
+      <w:szCs w:val="35"/>
+    </w:rPr>
+  </w:style>
+  <w:style w:type="character" w:customStyle="1" w:styleId="Heading4Char">
+    <w:name w:val="Heading 4 Char"/>
+    <w:basedOn w:val="DefaultParagraphFont"/>
+    <w:link w:val="Heading4"/>
+    <w:uiPriority w:val="9"/>
+    <w:semiHidden/>
+    <w:rsid w:val="00162358"/>
+    <w:rPr>
+      <w:rFonts w:eastAsiaTheme="majorEastAsia" w:cstheme="majorBidi"/>
+      <w:i/>
+      <w:iCs/>
+      <w:color w:val="0F4761" w:themeColor="accent1" w:themeShade="BF"/>
+    </w:rPr>
+  </w:style>
+  <w:style w:type="character" w:customStyle="1" w:styleId="Heading5Char">
+    <w:name w:val="Heading 5 Char"/>
+    <w:basedOn w:val="DefaultParagraphFont"/>
+    <w:link w:val="Heading5"/>
+    <w:uiPriority w:val="9"/>
+    <w:semiHidden/>
+    <w:rsid w:val="00162358"/>
+    <w:rPr>
+      <w:rFonts w:eastAsiaTheme="majorEastAsia" w:cstheme="majorBidi"/>
+      <w:color w:val="0F4761" w:themeColor="accent1" w:themeShade="BF"/>
+    </w:rPr>
+  </w:style>
+  <w:style w:type="character" w:customStyle="1" w:styleId="Heading6Char">
+    <w:name w:val="Heading 6 Char"/>
+    <w:basedOn w:val="DefaultParagraphFont"/>
+    <w:link w:val="Heading6"/>
+    <w:uiPriority w:val="9"/>
+    <w:semiHidden/>
+    <w:rsid w:val="00162358"/>
+    <w:rPr>
+      <w:rFonts w:eastAsiaTheme="majorEastAsia" w:cstheme="majorBidi"/>
+      <w:i/>
+      <w:iCs/>
+      <w:color w:val="595959" w:themeColor="text1" w:themeTint="A6"/>
+    </w:rPr>
+  </w:style>
+  <w:style w:type="character" w:customStyle="1" w:styleId="Heading7Char">
+    <w:name w:val="Heading 7 Char"/>
+    <w:basedOn w:val="DefaultParagraphFont"/>
+    <w:link w:val="Heading7"/>
+    <w:uiPriority w:val="9"/>
+    <w:semiHidden/>
+    <w:rsid w:val="00162358"/>
+    <w:rPr>
+      <w:rFonts w:eastAsiaTheme="majorEastAsia" w:cstheme="majorBidi"/>
+      <w:color w:val="595959" w:themeColor="text1" w:themeTint="A6"/>
+    </w:rPr>
+  </w:style>
+  <w:style w:type="character" w:customStyle="1" w:styleId="Heading8Char">
+    <w:name w:val="Heading 8 Char"/>
+    <w:basedOn w:val="DefaultParagraphFont"/>
+    <w:link w:val="Heading8"/>
+    <w:uiPriority w:val="9"/>
+    <w:semiHidden/>
+    <w:rsid w:val="00162358"/>
+    <w:rPr>
+      <w:rFonts w:eastAsiaTheme="majorEastAsia" w:cstheme="majorBidi"/>
+      <w:i/>
+      <w:iCs/>
+      <w:color w:val="272727" w:themeColor="text1" w:themeTint="D8"/>
+    </w:rPr>
+  </w:style>
+  <w:style w:type="character" w:customStyle="1" w:styleId="Heading9Char">
+    <w:name w:val="Heading 9 Char"/>
+    <w:basedOn w:val="DefaultParagraphFont"/>
+    <w:link w:val="Heading9"/>
+    <w:uiPriority w:val="9"/>
+    <w:semiHidden/>
+    <w:rsid w:val="00162358"/>
+    <w:rPr>
+      <w:rFonts w:eastAsiaTheme="majorEastAsia" w:cstheme="majorBidi"/>
+      <w:color w:val="272727" w:themeColor="text1" w:themeTint="D8"/>
+    </w:rPr>
+  </w:style>
+  <w:style w:type="paragraph" w:styleId="Title">
+    <w:name w:val="Title"/>
+    <w:basedOn w:val="Normal"/>
+    <w:next w:val="Normal"/>
+    <w:link w:val="TitleChar"/>
+    <w:uiPriority w:val="10"/>
+    <w:qFormat/>
+    <w:rsid w:val="00162358"/>
+    <w:pPr>
+      <w:spacing w:after="80" w:line="240" w:lineRule="auto"/>
+      <w:contextualSpacing/>
+    </w:pPr>
+    <w:rPr>
+      <w:rFonts w:asciiTheme="majorHAnsi" w:eastAsiaTheme="majorEastAsia" w:hAnsiTheme="majorHAnsi" w:cstheme="majorBidi"/>
+      <w:spacing w:val="-10"/>
+      <w:kern w:val="28"/>
+      <w:sz w:val="56"/>
+      <w:szCs w:val="71"/>
+    </w:rPr>
+  </w:style>
+  <w:style w:type="character" w:customStyle="1" w:styleId="TitleChar">
+    <w:name w:val="Title Char"/>
+    <w:basedOn w:val="DefaultParagraphFont"/>
+    <w:link w:val="Title"/>
+    <w:uiPriority w:val="10"/>
+    <w:rsid w:val="00162358"/>
+    <w:rPr>
+      <w:rFonts w:asciiTheme="majorHAnsi" w:eastAsiaTheme="majorEastAsia" w:hAnsiTheme="majorHAnsi" w:cstheme="majorBidi"/>
+      <w:spacing w:val="-10"/>
+      <w:kern w:val="28"/>
+      <w:sz w:val="56"/>
+      <w:szCs w:val="71"/>
+    </w:rPr>
+  </w:style>
+  <w:style w:type="paragraph" w:styleId="Subtitle">
+    <w:name w:val="Subtitle"/>
+    <w:basedOn w:val="Normal"/>
+    <w:next w:val="Normal"/>
+    <w:link w:val="SubtitleChar"/>
+    <w:uiPriority w:val="11"/>
+    <w:qFormat/>
+    <w:rsid w:val="00162358"/>
+    <w:pPr>
+      <w:numPr>
+        <w:ilvl w:val="1"/>
+      </w:numPr>
+    </w:pPr>
+    <w:rPr>
+      <w:rFonts w:eastAsiaTheme="majorEastAsia" w:cstheme="majorBidi"/>
+      <w:color w:val="595959" w:themeColor="text1" w:themeTint="A6"/>
+      <w:spacing w:val="15"/>
+      <w:sz w:val="28"/>
+      <w:szCs w:val="35"/>
+    </w:rPr>
+  </w:style>
+  <w:style w:type="character" w:customStyle="1" w:styleId="SubtitleChar">
+    <w:name w:val="Subtitle Char"/>
+    <w:basedOn w:val="DefaultParagraphFont"/>
+    <w:link w:val="Subtitle"/>
+    <w:uiPriority w:val="11"/>
+    <w:rsid w:val="00162358"/>
+    <w:rPr>
+      <w:rFonts w:eastAsiaTheme="majorEastAsia" w:cstheme="majorBidi"/>
+      <w:color w:val="595959" w:themeColor="text1" w:themeTint="A6"/>
+      <w:spacing w:val="15"/>
+      <w:sz w:val="28"/>
+      <w:szCs w:val="35"/>
+    </w:rPr>
+  </w:style>
+  <w:style w:type="paragraph" w:styleId="Quote">
+    <w:name w:val="Quote"/>
+    <w:basedOn w:val="Normal"/>
+    <w:next w:val="Normal"/>
+    <w:link w:val="QuoteChar"/>
+    <w:uiPriority w:val="29"/>
+    <w:qFormat/>
+    <w:rsid w:val="00162358"/>
+    <w:pPr>
+      <w:spacing w:before="160"/>
+      <w:jc w:val="center"/>
+    </w:pPr>
+    <w:rPr>
+      <w:i/>
+      <w:iCs/>
+      <w:color w:val="404040" w:themeColor="text1" w:themeTint="BF"/>
+    </w:rPr>
+  </w:style>
+  <w:style w:type="character" w:customStyle="1" w:styleId="QuoteChar">
+    <w:name w:val="Quote Char"/>
+    <w:basedOn w:val="DefaultParagraphFont"/>
+    <w:link w:val="Quote"/>
+    <w:uiPriority w:val="29"/>
+    <w:rsid w:val="00162358"/>
+    <w:rPr>
+      <w:i/>
+      <w:iCs/>
+      <w:color w:val="404040" w:themeColor="text1" w:themeTint="BF"/>
+    </w:rPr>
+  </w:style>
+  <w:style w:type="paragraph" w:styleId="ListParagraph">
+    <w:name w:val="List Paragraph"/>
+    <w:basedOn w:val="Normal"/>
+    <w:uiPriority w:val="34"/>
+    <w:qFormat/>
+    <w:rsid w:val="00162358"/>
+    <w:pPr>
+      <w:ind w:left="720"/>
+      <w:contextualSpacing/>
+    </w:pPr>
+  </w:style>
+  <w:style w:type="character" w:styleId="IntenseEmphasis">
+    <w:name w:val="Intense Emphasis"/>
+    <w:basedOn w:val="DefaultParagraphFont"/>
+    <w:uiPriority w:val="21"/>
+    <w:qFormat/>
+    <w:rsid w:val="00162358"/>
+    <w:rPr>
+      <w:i/>
+      <w:iCs/>
+      <w:color w:val="0F4761" w:themeColor="accent1" w:themeShade="BF"/>
+    </w:rPr>
+  </w:style>
+  <w:style w:type="paragraph" w:styleId="IntenseQuote">
+    <w:name w:val="Intense Quote"/>
+    <w:basedOn w:val="Normal"/>
+    <w:next w:val="Normal"/>
+    <w:link w:val="IntenseQuoteChar"/>
+    <w:uiPriority w:val="30"/>
+    <w:qFormat/>
+    <w:rsid w:val="00162358"/>
+    <w:pPr>
+      <w:pBdr>
+        <w:top w:val="single" w:sz="4" w:space="10" w:color="0F4761" w:themeColor="accent1" w:themeShade="BF"/>
+        <w:bottom w:val="single" w:sz="4" w:space="10" w:color="0F4761" w:themeColor="accent1" w:themeShade="BF"/>
+      </w:pBdr>
+      <w:spacing w:before="360" w:after="360"/>
+      <w:ind w:left="864" w:right="864"/>
+      <w:jc w:val="center"/>
+    </w:pPr>
+    <w:rPr>
+      <w:i/>
+      <w:iCs/>
+      <w:color w:val="0F4761" w:themeColor="accent1" w:themeShade="BF"/>
+    </w:rPr>
+  </w:style>
+  <w:style w:type="character" w:customStyle="1" w:styleId="IntenseQuoteChar">
+    <w:name w:val="Intense Quote Char"/>
+    <w:basedOn w:val="DefaultParagraphFont"/>
+    <w:link w:val="IntenseQuote"/>
+    <w:uiPriority w:val="30"/>
+    <w:rsid w:val="00162358"/>
+    <w:rPr>
+      <w:i/>
+      <w:iCs/>
+      <w:color w:val="0F4761" w:themeColor="accent1" w:themeShade="BF"/>
+    </w:rPr>
+  </w:style>
+  <w:style w:type="character" w:styleId="IntenseReference">
+    <w:name w:val="Intense Reference"/>
+    <w:basedOn w:val="DefaultParagraphFont"/>
+    <w:uiPriority w:val="32"/>
+    <w:qFormat/>
+    <w:rsid w:val="00162358"/>
+    <w:rPr>
+      <w:b/>
+      <w:bCs/>
+      <w:smallCaps/>
+      <w:color w:val="0F4761" w:themeColor="accent1" w:themeShade="BF"/>
+      <w:spacing w:val="5"/>
+    </w:rPr>
+  </w:style>
 </w:styles>
 </file>
 
@@ -455,39 +1589,39 @@
         <a:sysClr val="window" lastClr="FFFFFF"/>
       </a:lt1>
       <a:dk2>
-        <a:srgbClr val="44546A"/>
+        <a:srgbClr val="0E2841"/>
       </a:dk2>
       <a:lt2>
-        <a:srgbClr val="E7E6E6"/>
+        <a:srgbClr val="E8E8E8"/>
       </a:lt2>
       <a:accent1>
-        <a:srgbClr val="4472C4"/>
+        <a:srgbClr val="156082"/>
       </a:accent1>
       <a:accent2>
-        <a:srgbClr val="ED7D31"/>
+        <a:srgbClr val="E97132"/>
       </a:accent2>
       <a:accent3>
-        <a:srgbClr val="A5A5A5"/>
+        <a:srgbClr val="196B24"/>
       </a:accent3>
       <a:accent4>
-        <a:srgbClr val="FFC000"/>
+        <a:srgbClr val="0F9ED5"/>
       </a:accent4>
       <a:accent5>
-        <a:srgbClr val="5B9BD5"/>
+        <a:srgbClr val="A02B93"/>
       </a:accent5>
       <a:accent6>
-        <a:srgbClr val="70AD47"/>
+        <a:srgbClr val="4EA72E"/>
       </a:accent6>
       <a:hlink>
-        <a:srgbClr val="0563C1"/>
+        <a:srgbClr val="467886"/>
       </a:hlink>
       <a:folHlink>
-        <a:srgbClr val="954F72"/>
+        <a:srgbClr val="96607D"/>
       </a:folHlink>
     </a:clrScheme>
     <a:fontScheme name="Office">
       <a:majorFont>
-        <a:latin typeface="Calibri Light" panose="020F0302020204030204"/>
+        <a:latin typeface="Aptos Display" panose="02110004020202020204"/>
         <a:ea typeface=""/>
         <a:cs typeface=""/>
         <a:font script="Jpan" typeface="游ゴシック Light"/>
@@ -539,10 +1673,10 @@
         <a:font script="Tfng" typeface="Ebrima"/>
       </a:majorFont>
       <a:minorFont>
-        <a:latin typeface="Calibri" panose="020F0502020204030204"/>
+        <a:latin typeface="Aptos" panose="02110004020202020204"/>
         <a:ea typeface=""/>
         <a:cs typeface=""/>
-        <a:font script="Jpan" typeface="游明朝"/>
+        <a:font script="Jpan" typeface="游ゴシック"/>
         <a:font script="Hang" typeface="맑은 고딕"/>
         <a:font script="Hans" typeface="等线"/>
         <a:font script="Hant" typeface="新細明體"/>

</xml_diff>